<commit_message>
Modified font to match the PDF
</commit_message>
<xml_diff>
--- a/General/CivicDoody/Station Label.docx
+++ b/General/CivicDoody/Station Label.docx
@@ -133,6 +133,724 @@
       </w:pPr>
       <w:r>
         <w:rPr>
+          <w:rFonts w:ascii="Arapey" w:hAnsi="Arapey"/>
+          <w:noProof/>
+          <w:sz w:val="80"/>
+          <w:szCs w:val="80"/>
+        </w:rPr>
+        <mc:AlternateContent>
+          <mc:Choice Requires="wps">
+            <w:drawing>
+              <wp:anchor distT="0" distB="0" distL="114300" distR="114300" simplePos="0" relativeHeight="251660288" behindDoc="0" locked="0" layoutInCell="1" allowOverlap="1" wp14:anchorId="7BE4B643" wp14:editId="54EE7674">
+                <wp:simplePos x="0" y="0"/>
+                <wp:positionH relativeFrom="column">
+                  <wp:posOffset>87923</wp:posOffset>
+                </wp:positionH>
+                <wp:positionV relativeFrom="paragraph">
+                  <wp:posOffset>926068</wp:posOffset>
+                </wp:positionV>
+                <wp:extent cx="6363970" cy="5717512"/>
+                <wp:effectExtent l="0" t="0" r="0" b="0"/>
+                <wp:wrapNone/>
+                <wp:docPr id="4" name="Text Box 4"/>
+                <wp:cNvGraphicFramePr/>
+                <a:graphic xmlns:a="http://schemas.openxmlformats.org/drawingml/2006/main">
+                  <a:graphicData uri="http://schemas.microsoft.com/office/word/2010/wordprocessingShape">
+                    <wps:wsp>
+                      <wps:cNvSpPr txBox="1"/>
+                      <wps:spPr>
+                        <a:xfrm>
+                          <a:off x="0" y="0"/>
+                          <a:ext cx="6363970" cy="5717512"/>
+                        </a:xfrm>
+                        <a:prstGeom prst="rect">
+                          <a:avLst/>
+                        </a:prstGeom>
+                        <a:solidFill>
+                          <a:schemeClr val="lt1"/>
+                        </a:solidFill>
+                        <a:ln w="6350">
+                          <a:noFill/>
+                        </a:ln>
+                      </wps:spPr>
+                      <wps:txbx>
+                        <w:txbxContent>
+                          <w:p>
+                            <w:pPr>
+                              <w:pStyle w:val="NormalWeb"/>
+                              <w:spacing w:before="0" w:beforeAutospacing="0" w:after="0" w:afterAutospacing="0"/>
+                              <w:rPr>
+                                <w:rFonts w:ascii="Calibri" w:hAnsi="Calibri" w:cs="Calibri"/>
+                                <w:sz w:val="40"/>
+                                <w:szCs w:val="40"/>
+                              </w:rPr>
+                            </w:pPr>
+                            <w:r>
+                              <w:rPr>
+                                <w:rFonts w:ascii="Calibri" w:hAnsi="Calibri" w:cs="Calibri"/>
+                                <w:sz w:val="40"/>
+                                <w:szCs w:val="40"/>
+                              </w:rPr>
+                              <w:t xml:space="preserve">Greetings!  This is a CivicDoody station.  Please feel free to place your </w:t>
+                            </w:r>
+                            <w:r>
+                              <w:rPr>
+                                <w:rFonts w:ascii="Calibri" w:hAnsi="Calibri" w:cs="Calibri"/>
+                                <w:b/>
+                                <w:bCs/>
+                                <w:sz w:val="40"/>
+                                <w:szCs w:val="40"/>
+                              </w:rPr>
+                              <w:t>bagged</w:t>
+                            </w:r>
+                            <w:r>
+                              <w:rPr>
+                                <w:rFonts w:ascii="Calibri" w:hAnsi="Calibri" w:cs="Calibri"/>
+                                <w:sz w:val="40"/>
+                                <w:szCs w:val="40"/>
+                              </w:rPr>
+                              <w:t xml:space="preserve"> pet waste in the bucket.  The bucket will be replaced with an empty bucket roughly weekly.</w:t>
+                            </w:r>
+                          </w:p>
+                          <w:p>
+                            <w:pPr>
+                              <w:pStyle w:val="NormalWeb"/>
+                              <w:spacing w:before="0" w:beforeAutospacing="0" w:after="0" w:afterAutospacing="0"/>
+                              <w:rPr>
+                                <w:rFonts w:ascii="Calibri" w:hAnsi="Calibri" w:cs="Calibri"/>
+                                <w:sz w:val="40"/>
+                                <w:szCs w:val="40"/>
+                              </w:rPr>
+                            </w:pPr>
+                            <w:r>
+                              <w:rPr>
+                                <w:rFonts w:ascii="Calibri" w:hAnsi="Calibri" w:cs="Calibri"/>
+                                <w:sz w:val="40"/>
+                                <w:szCs w:val="40"/>
+                              </w:rPr>
+                              <w:t> </w:t>
+                            </w:r>
+                          </w:p>
+                          <w:p>
+                            <w:pPr>
+                              <w:pStyle w:val="NormalWeb"/>
+                              <w:spacing w:before="0" w:beforeAutospacing="0" w:after="0" w:afterAutospacing="0"/>
+                              <w:rPr>
+                                <w:rFonts w:ascii="Calibri" w:hAnsi="Calibri" w:cs="Calibri"/>
+                                <w:sz w:val="40"/>
+                                <w:szCs w:val="40"/>
+                              </w:rPr>
+                            </w:pPr>
+                            <w:r>
+                              <w:rPr>
+                                <w:rFonts w:ascii="Calibri" w:hAnsi="Calibri" w:cs="Calibri"/>
+                                <w:sz w:val="40"/>
+                                <w:szCs w:val="40"/>
+                              </w:rPr>
+                              <w:t xml:space="preserve">This station needs your help! We can only keep these stations in place </w:t>
+                            </w:r>
+                            <w:r>
+                              <w:rPr>
+                                <w:rFonts w:ascii="Calibri" w:hAnsi="Calibri" w:cs="Calibri"/>
+                                <w:sz w:val="40"/>
+                                <w:szCs w:val="40"/>
+                              </w:rPr>
+                              <w:t xml:space="preserve">with help to </w:t>
+                            </w:r>
+                            <w:r>
+                              <w:rPr>
+                                <w:rFonts w:ascii="Calibri" w:hAnsi="Calibri" w:cs="Calibri"/>
+                                <w:sz w:val="40"/>
+                                <w:szCs w:val="40"/>
+                              </w:rPr>
+                              <w:t>maintain them. This station will remain until ______ as we search for volunteers. </w:t>
+                            </w:r>
+                            <w:r>
+                              <w:rPr>
+                                <w:rFonts w:ascii="Calibri" w:hAnsi="Calibri" w:cs="Calibri"/>
+                                <w:color w:val="242424"/>
+                                <w:sz w:val="40"/>
+                                <w:szCs w:val="40"/>
+                                <w:shd w:val="clear" w:color="auto" w:fill="FFFFFF"/>
+                              </w:rPr>
+                              <w:t>If you would like to have the station here longer* or would like to give it a more permanent home</w:t>
+                            </w:r>
+                            <w:r>
+                              <w:rPr>
+                                <w:rFonts w:ascii="Calibri" w:hAnsi="Calibri" w:cs="Calibri"/>
+                                <w:color w:val="242424"/>
+                                <w:sz w:val="40"/>
+                                <w:szCs w:val="40"/>
+                                <w:shd w:val="clear" w:color="auto" w:fill="FFFFFF"/>
+                              </w:rPr>
+                              <w:t xml:space="preserve"> at another location,</w:t>
+                            </w:r>
+                            <w:r>
+                              <w:rPr>
+                                <w:rFonts w:ascii="Calibri" w:hAnsi="Calibri" w:cs="Calibri"/>
+                                <w:color w:val="242424"/>
+                                <w:sz w:val="40"/>
+                                <w:szCs w:val="40"/>
+                                <w:shd w:val="clear" w:color="auto" w:fill="FFFFFF"/>
+                              </w:rPr>
+                              <w:t xml:space="preserve"> please email info@civicdoody.</w:t>
+                            </w:r>
+                            <w:r>
+                              <w:rPr>
+                                <w:rFonts w:ascii="Calibri" w:hAnsi="Calibri" w:cs="Calibri"/>
+                                <w:color w:val="242424"/>
+                                <w:sz w:val="40"/>
+                                <w:szCs w:val="40"/>
+                                <w:shd w:val="clear" w:color="auto" w:fill="FFFFFF"/>
+                              </w:rPr>
+                              <w:t>net</w:t>
+                            </w:r>
+                          </w:p>
+                          <w:p>
+                            <w:pPr>
+                              <w:pStyle w:val="NormalWeb"/>
+                              <w:spacing w:before="0" w:beforeAutospacing="0" w:after="0" w:afterAutospacing="0"/>
+                              <w:rPr>
+                                <w:rFonts w:ascii="Calibri" w:hAnsi="Calibri" w:cs="Calibri"/>
+                                <w:sz w:val="40"/>
+                                <w:szCs w:val="40"/>
+                              </w:rPr>
+                            </w:pPr>
+                            <w:r>
+                              <w:rPr>
+                                <w:rFonts w:ascii="Calibri" w:hAnsi="Calibri" w:cs="Calibri"/>
+                                <w:sz w:val="40"/>
+                                <w:szCs w:val="40"/>
+                              </w:rPr>
+                              <w:t> </w:t>
+                            </w:r>
+                          </w:p>
+                          <w:p>
+                            <w:pPr>
+                              <w:pStyle w:val="NormalWeb"/>
+                              <w:spacing w:before="0" w:beforeAutospacing="0" w:after="0" w:afterAutospacing="0"/>
+                              <w:rPr>
+                                <w:rFonts w:ascii="Calibri" w:hAnsi="Calibri" w:cs="Calibri"/>
+                                <w:sz w:val="40"/>
+                                <w:szCs w:val="40"/>
+                              </w:rPr>
+                            </w:pPr>
+                          </w:p>
+                          <w:p>
+                            <w:pPr>
+                              <w:pStyle w:val="NormalWeb"/>
+                              <w:spacing w:before="0" w:beforeAutospacing="0" w:after="0" w:afterAutospacing="0"/>
+                              <w:rPr>
+                                <w:rFonts w:ascii="Calibri" w:hAnsi="Calibri" w:cs="Calibri"/>
+                                <w:sz w:val="40"/>
+                                <w:szCs w:val="40"/>
+                              </w:rPr>
+                            </w:pPr>
+                            <w:r>
+                              <w:rPr>
+                                <w:rFonts w:ascii="Calibri" w:hAnsi="Calibri" w:cs="Calibri"/>
+                                <w:sz w:val="40"/>
+                                <w:szCs w:val="40"/>
+                              </w:rPr>
+                              <w:t xml:space="preserve">For more information about CivicDoody, </w:t>
+                            </w:r>
+                            <w:r>
+                              <w:rPr>
+                                <w:rFonts w:ascii="Calibri" w:hAnsi="Calibri" w:cs="Calibri"/>
+                                <w:sz w:val="40"/>
+                                <w:szCs w:val="40"/>
+                              </w:rPr>
+                              <w:t>s</w:t>
+                            </w:r>
+                            <w:r>
+                              <w:rPr>
+                                <w:rFonts w:ascii="Calibri" w:hAnsi="Calibri" w:cs="Calibri"/>
+                                <w:sz w:val="40"/>
+                                <w:szCs w:val="40"/>
+                              </w:rPr>
+                              <w:t xml:space="preserve">can the barcode below or visit </w:t>
+                            </w:r>
+                            <w:hyperlink r:id="rId6" w:history="1">
+                              <w:r>
+                                <w:rPr>
+                                  <w:rStyle w:val="Hyperlink"/>
+                                  <w:rFonts w:ascii="Calibri" w:hAnsi="Calibri" w:cs="Calibri"/>
+                                  <w:sz w:val="40"/>
+                                  <w:szCs w:val="40"/>
+                                </w:rPr>
+                                <w:t>http://civicdoody.net</w:t>
+                              </w:r>
+                            </w:hyperlink>
+                            <w:r>
+                              <w:rPr>
+                                <w:rFonts w:ascii="Calibri" w:hAnsi="Calibri" w:cs="Calibri"/>
+                                <w:sz w:val="40"/>
+                                <w:szCs w:val="40"/>
+                              </w:rPr>
+                              <w:t>.</w:t>
+                            </w:r>
+                          </w:p>
+                          <w:p>
+                            <w:pPr>
+                              <w:pStyle w:val="NormalWeb"/>
+                              <w:spacing w:before="0" w:beforeAutospacing="0" w:after="0" w:afterAutospacing="0"/>
+                              <w:rPr>
+                                <w:rFonts w:ascii="Calibri" w:hAnsi="Calibri" w:cs="Calibri"/>
+                                <w:sz w:val="22"/>
+                                <w:szCs w:val="22"/>
+                              </w:rPr>
+                            </w:pPr>
+                            <w:r>
+                              <w:rPr>
+                                <w:rFonts w:ascii="Calibri" w:hAnsi="Calibri" w:cs="Calibri"/>
+                                <w:sz w:val="22"/>
+                                <w:szCs w:val="22"/>
+                              </w:rPr>
+                              <w:t> </w:t>
+                            </w:r>
+                          </w:p>
+                          <w:p>
+                            <w:pPr>
+                              <w:pStyle w:val="NormalWeb"/>
+                              <w:spacing w:before="0" w:beforeAutospacing="0" w:after="0" w:afterAutospacing="0"/>
+                              <w:rPr>
+                                <w:rFonts w:ascii="Calibri" w:hAnsi="Calibri" w:cs="Calibri"/>
+                              </w:rPr>
+                            </w:pPr>
+                          </w:p>
+                          <w:p>
+                            <w:pPr>
+                              <w:pStyle w:val="NormalWeb"/>
+                              <w:spacing w:before="0" w:beforeAutospacing="0" w:after="0" w:afterAutospacing="0"/>
+                              <w:rPr>
+                                <w:rFonts w:ascii="Calibri" w:hAnsi="Calibri" w:cs="Calibri"/>
+                              </w:rPr>
+                            </w:pPr>
+                          </w:p>
+                          <w:p>
+                            <w:pPr>
+                              <w:pStyle w:val="NormalWeb"/>
+                              <w:spacing w:before="0" w:beforeAutospacing="0" w:after="0" w:afterAutospacing="0"/>
+                              <w:rPr>
+                                <w:rFonts w:ascii="Calibri" w:hAnsi="Calibri" w:cs="Calibri"/>
+                              </w:rPr>
+                            </w:pPr>
+                          </w:p>
+                          <w:p>
+                            <w:pPr>
+                              <w:pStyle w:val="NormalWeb"/>
+                              <w:spacing w:before="0" w:beforeAutospacing="0" w:after="0" w:afterAutospacing="0"/>
+                              <w:rPr>
+                                <w:rFonts w:ascii="Calibri" w:hAnsi="Calibri" w:cs="Calibri"/>
+                              </w:rPr>
+                            </w:pPr>
+                          </w:p>
+                          <w:p>
+                            <w:pPr>
+                              <w:pStyle w:val="NormalWeb"/>
+                              <w:spacing w:before="0" w:beforeAutospacing="0" w:after="0" w:afterAutospacing="0"/>
+                              <w:rPr>
+                                <w:rFonts w:ascii="Calibri" w:hAnsi="Calibri" w:cs="Calibri"/>
+                              </w:rPr>
+                            </w:pPr>
+                          </w:p>
+                          <w:p>
+                            <w:pPr>
+                              <w:pStyle w:val="NormalWeb"/>
+                              <w:spacing w:before="0" w:beforeAutospacing="0" w:after="0" w:afterAutospacing="0"/>
+                              <w:rPr>
+                                <w:rFonts w:ascii="Calibri" w:hAnsi="Calibri" w:cs="Calibri"/>
+                              </w:rPr>
+                            </w:pPr>
+                            <w:r>
+                              <w:rPr>
+                                <w:rFonts w:ascii="Calibri" w:hAnsi="Calibri" w:cs="Calibri"/>
+                              </w:rPr>
+                              <w:t>*</w:t>
+                            </w:r>
+                            <w:proofErr w:type="gramStart"/>
+                            <w:r>
+                              <w:rPr>
+                                <w:rFonts w:ascii="Calibri" w:hAnsi="Calibri" w:cs="Calibri"/>
+                              </w:rPr>
+                              <w:t>or</w:t>
+                            </w:r>
+                            <w:proofErr w:type="gramEnd"/>
+                            <w:r>
+                              <w:rPr>
+                                <w:rFonts w:ascii="Calibri" w:hAnsi="Calibri" w:cs="Calibri"/>
+                              </w:rPr>
+                              <w:t xml:space="preserve"> would like it removed sooner</w:t>
+                            </w:r>
+                          </w:p>
+                          <w:p>
+                            <w:pPr>
+                              <w:rPr>
+                                <w14:textOutline w14:w="9525" w14:cap="rnd" w14:cmpd="sng" w14:algn="ctr">
+                                  <w14:noFill/>
+                                  <w14:prstDash w14:val="solid"/>
+                                  <w14:bevel/>
+                                </w14:textOutline>
+                              </w:rPr>
+                            </w:pPr>
+                          </w:p>
+                        </w:txbxContent>
+                      </wps:txbx>
+                      <wps:bodyPr rot="0" spcFirstLastPara="0" vertOverflow="overflow" horzOverflow="overflow" vert="horz" wrap="square" lIns="0" tIns="0" rIns="0" bIns="0" numCol="1" spcCol="0" rtlCol="0" fromWordArt="0" anchor="t" anchorCtr="0" forceAA="0" compatLnSpc="1">
+                        <a:prstTxWarp prst="textNoShape">
+                          <a:avLst/>
+                        </a:prstTxWarp>
+                        <a:noAutofit/>
+                      </wps:bodyPr>
+                    </wps:wsp>
+                  </a:graphicData>
+                </a:graphic>
+                <wp14:sizeRelH relativeFrom="margin">
+                  <wp14:pctWidth>0</wp14:pctWidth>
+                </wp14:sizeRelH>
+                <wp14:sizeRelV relativeFrom="margin">
+                  <wp14:pctHeight>0</wp14:pctHeight>
+                </wp14:sizeRelV>
+              </wp:anchor>
+            </w:drawing>
+          </mc:Choice>
+          <mc:Fallback>
+            <w:pict>
+              <v:shapetype w14:anchorId="7BE4B643" id="_x0000_t202" coordsize="21600,21600" o:spt="202" path="m,l,21600r21600,l21600,xe">
+                <v:stroke joinstyle="miter"/>
+                <v:path gradientshapeok="t" o:connecttype="rect"/>
+              </v:shapetype>
+              <v:shape id="Text Box 4" o:spid="_x0000_s1026" type="#_x0000_t202" style="position:absolute;left:0;text-align:left;margin-left:6.9pt;margin-top:72.9pt;width:501.1pt;height:450.2pt;z-index:251660288;visibility:visible;mso-wrap-style:square;mso-width-percent:0;mso-height-percent:0;mso-wrap-distance-left:9pt;mso-wrap-distance-top:0;mso-wrap-distance-right:9pt;mso-wrap-distance-bottom:0;mso-position-horizontal:absolute;mso-position-horizontal-relative:text;mso-position-vertical:absolute;mso-position-vertical-relative:text;mso-width-percent:0;mso-height-percent:0;mso-width-relative:margin;mso-height-relative:margin;v-text-anchor:top" o:gfxdata="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" fillcolor="white [3201]" stroked="f" strokeweight=".5pt">
+                <v:textbox inset="0,0,0,0">
+                  <w:txbxContent>
+                    <w:p>
+                      <w:pPr>
+                        <w:pStyle w:val="NormalWeb"/>
+                        <w:spacing w:before="0" w:beforeAutospacing="0" w:after="0" w:afterAutospacing="0"/>
+                        <w:rPr>
+                          <w:rFonts w:ascii="Calibri" w:hAnsi="Calibri" w:cs="Calibri"/>
+                          <w:sz w:val="40"/>
+                          <w:szCs w:val="40"/>
+                        </w:rPr>
+                      </w:pPr>
+                      <w:r>
+                        <w:rPr>
+                          <w:rFonts w:ascii="Calibri" w:hAnsi="Calibri" w:cs="Calibri"/>
+                          <w:sz w:val="40"/>
+                          <w:szCs w:val="40"/>
+                        </w:rPr>
+                        <w:t xml:space="preserve">Greetings!  This is a CivicDoody station.  Please feel free to place your </w:t>
+                      </w:r>
+                      <w:r>
+                        <w:rPr>
+                          <w:rFonts w:ascii="Calibri" w:hAnsi="Calibri" w:cs="Calibri"/>
+                          <w:b/>
+                          <w:bCs/>
+                          <w:sz w:val="40"/>
+                          <w:szCs w:val="40"/>
+                        </w:rPr>
+                        <w:t>bagged</w:t>
+                      </w:r>
+                      <w:r>
+                        <w:rPr>
+                          <w:rFonts w:ascii="Calibri" w:hAnsi="Calibri" w:cs="Calibri"/>
+                          <w:sz w:val="40"/>
+                          <w:szCs w:val="40"/>
+                        </w:rPr>
+                        <w:t xml:space="preserve"> pet waste in the bucket.  The bucket will be replaced with an empty bucket roughly weekly.</w:t>
+                      </w:r>
+                    </w:p>
+                    <w:p>
+                      <w:pPr>
+                        <w:pStyle w:val="NormalWeb"/>
+                        <w:spacing w:before="0" w:beforeAutospacing="0" w:after="0" w:afterAutospacing="0"/>
+                        <w:rPr>
+                          <w:rFonts w:ascii="Calibri" w:hAnsi="Calibri" w:cs="Calibri"/>
+                          <w:sz w:val="40"/>
+                          <w:szCs w:val="40"/>
+                        </w:rPr>
+                      </w:pPr>
+                      <w:r>
+                        <w:rPr>
+                          <w:rFonts w:ascii="Calibri" w:hAnsi="Calibri" w:cs="Calibri"/>
+                          <w:sz w:val="40"/>
+                          <w:szCs w:val="40"/>
+                        </w:rPr>
+                        <w:t> </w:t>
+                      </w:r>
+                    </w:p>
+                    <w:p>
+                      <w:pPr>
+                        <w:pStyle w:val="NormalWeb"/>
+                        <w:spacing w:before="0" w:beforeAutospacing="0" w:after="0" w:afterAutospacing="0"/>
+                        <w:rPr>
+                          <w:rFonts w:ascii="Calibri" w:hAnsi="Calibri" w:cs="Calibri"/>
+                          <w:sz w:val="40"/>
+                          <w:szCs w:val="40"/>
+                        </w:rPr>
+                      </w:pPr>
+                      <w:r>
+                        <w:rPr>
+                          <w:rFonts w:ascii="Calibri" w:hAnsi="Calibri" w:cs="Calibri"/>
+                          <w:sz w:val="40"/>
+                          <w:szCs w:val="40"/>
+                        </w:rPr>
+                        <w:t xml:space="preserve">This station needs your help! We can only keep these stations in place </w:t>
+                      </w:r>
+                      <w:r>
+                        <w:rPr>
+                          <w:rFonts w:ascii="Calibri" w:hAnsi="Calibri" w:cs="Calibri"/>
+                          <w:sz w:val="40"/>
+                          <w:szCs w:val="40"/>
+                        </w:rPr>
+                        <w:t xml:space="preserve">with help to </w:t>
+                      </w:r>
+                      <w:r>
+                        <w:rPr>
+                          <w:rFonts w:ascii="Calibri" w:hAnsi="Calibri" w:cs="Calibri"/>
+                          <w:sz w:val="40"/>
+                          <w:szCs w:val="40"/>
+                        </w:rPr>
+                        <w:t>maintain them. This station will remain until ______ as we search for volunteers. </w:t>
+                      </w:r>
+                      <w:r>
+                        <w:rPr>
+                          <w:rFonts w:ascii="Calibri" w:hAnsi="Calibri" w:cs="Calibri"/>
+                          <w:color w:val="242424"/>
+                          <w:sz w:val="40"/>
+                          <w:szCs w:val="40"/>
+                          <w:shd w:val="clear" w:color="auto" w:fill="FFFFFF"/>
+                        </w:rPr>
+                        <w:t>If you would like to have the station here longer* or would like to give it a more permanent home</w:t>
+                      </w:r>
+                      <w:r>
+                        <w:rPr>
+                          <w:rFonts w:ascii="Calibri" w:hAnsi="Calibri" w:cs="Calibri"/>
+                          <w:color w:val="242424"/>
+                          <w:sz w:val="40"/>
+                          <w:szCs w:val="40"/>
+                          <w:shd w:val="clear" w:color="auto" w:fill="FFFFFF"/>
+                        </w:rPr>
+                        <w:t xml:space="preserve"> at another location,</w:t>
+                      </w:r>
+                      <w:r>
+                        <w:rPr>
+                          <w:rFonts w:ascii="Calibri" w:hAnsi="Calibri" w:cs="Calibri"/>
+                          <w:color w:val="242424"/>
+                          <w:sz w:val="40"/>
+                          <w:szCs w:val="40"/>
+                          <w:shd w:val="clear" w:color="auto" w:fill="FFFFFF"/>
+                        </w:rPr>
+                        <w:t xml:space="preserve"> please email info@civicdoody.</w:t>
+                      </w:r>
+                      <w:r>
+                        <w:rPr>
+                          <w:rFonts w:ascii="Calibri" w:hAnsi="Calibri" w:cs="Calibri"/>
+                          <w:color w:val="242424"/>
+                          <w:sz w:val="40"/>
+                          <w:szCs w:val="40"/>
+                          <w:shd w:val="clear" w:color="auto" w:fill="FFFFFF"/>
+                        </w:rPr>
+                        <w:t>net</w:t>
+                      </w:r>
+                    </w:p>
+                    <w:p>
+                      <w:pPr>
+                        <w:pStyle w:val="NormalWeb"/>
+                        <w:spacing w:before="0" w:beforeAutospacing="0" w:after="0" w:afterAutospacing="0"/>
+                        <w:rPr>
+                          <w:rFonts w:ascii="Calibri" w:hAnsi="Calibri" w:cs="Calibri"/>
+                          <w:sz w:val="40"/>
+                          <w:szCs w:val="40"/>
+                        </w:rPr>
+                      </w:pPr>
+                      <w:r>
+                        <w:rPr>
+                          <w:rFonts w:ascii="Calibri" w:hAnsi="Calibri" w:cs="Calibri"/>
+                          <w:sz w:val="40"/>
+                          <w:szCs w:val="40"/>
+                        </w:rPr>
+                        <w:t> </w:t>
+                      </w:r>
+                    </w:p>
+                    <w:p>
+                      <w:pPr>
+                        <w:pStyle w:val="NormalWeb"/>
+                        <w:spacing w:before="0" w:beforeAutospacing="0" w:after="0" w:afterAutospacing="0"/>
+                        <w:rPr>
+                          <w:rFonts w:ascii="Calibri" w:hAnsi="Calibri" w:cs="Calibri"/>
+                          <w:sz w:val="40"/>
+                          <w:szCs w:val="40"/>
+                        </w:rPr>
+                      </w:pPr>
+                    </w:p>
+                    <w:p>
+                      <w:pPr>
+                        <w:pStyle w:val="NormalWeb"/>
+                        <w:spacing w:before="0" w:beforeAutospacing="0" w:after="0" w:afterAutospacing="0"/>
+                        <w:rPr>
+                          <w:rFonts w:ascii="Calibri" w:hAnsi="Calibri" w:cs="Calibri"/>
+                          <w:sz w:val="40"/>
+                          <w:szCs w:val="40"/>
+                        </w:rPr>
+                      </w:pPr>
+                      <w:r>
+                        <w:rPr>
+                          <w:rFonts w:ascii="Calibri" w:hAnsi="Calibri" w:cs="Calibri"/>
+                          <w:sz w:val="40"/>
+                          <w:szCs w:val="40"/>
+                        </w:rPr>
+                        <w:t xml:space="preserve">For more information about CivicDoody, </w:t>
+                      </w:r>
+                      <w:r>
+                        <w:rPr>
+                          <w:rFonts w:ascii="Calibri" w:hAnsi="Calibri" w:cs="Calibri"/>
+                          <w:sz w:val="40"/>
+                          <w:szCs w:val="40"/>
+                        </w:rPr>
+                        <w:t>s</w:t>
+                      </w:r>
+                      <w:r>
+                        <w:rPr>
+                          <w:rFonts w:ascii="Calibri" w:hAnsi="Calibri" w:cs="Calibri"/>
+                          <w:sz w:val="40"/>
+                          <w:szCs w:val="40"/>
+                        </w:rPr>
+                        <w:t xml:space="preserve">can the barcode below or visit </w:t>
+                      </w:r>
+                      <w:hyperlink r:id="rId7" w:history="1">
+                        <w:r>
+                          <w:rPr>
+                            <w:rStyle w:val="Hyperlink"/>
+                            <w:rFonts w:ascii="Calibri" w:hAnsi="Calibri" w:cs="Calibri"/>
+                            <w:sz w:val="40"/>
+                            <w:szCs w:val="40"/>
+                          </w:rPr>
+                          <w:t>http://civicdoody.net</w:t>
+                        </w:r>
+                      </w:hyperlink>
+                      <w:r>
+                        <w:rPr>
+                          <w:rFonts w:ascii="Calibri" w:hAnsi="Calibri" w:cs="Calibri"/>
+                          <w:sz w:val="40"/>
+                          <w:szCs w:val="40"/>
+                        </w:rPr>
+                        <w:t>.</w:t>
+                      </w:r>
+                    </w:p>
+                    <w:p>
+                      <w:pPr>
+                        <w:pStyle w:val="NormalWeb"/>
+                        <w:spacing w:before="0" w:beforeAutospacing="0" w:after="0" w:afterAutospacing="0"/>
+                        <w:rPr>
+                          <w:rFonts w:ascii="Calibri" w:hAnsi="Calibri" w:cs="Calibri"/>
+                          <w:sz w:val="22"/>
+                          <w:szCs w:val="22"/>
+                        </w:rPr>
+                      </w:pPr>
+                      <w:r>
+                        <w:rPr>
+                          <w:rFonts w:ascii="Calibri" w:hAnsi="Calibri" w:cs="Calibri"/>
+                          <w:sz w:val="22"/>
+                          <w:szCs w:val="22"/>
+                        </w:rPr>
+                        <w:t> </w:t>
+                      </w:r>
+                    </w:p>
+                    <w:p>
+                      <w:pPr>
+                        <w:pStyle w:val="NormalWeb"/>
+                        <w:spacing w:before="0" w:beforeAutospacing="0" w:after="0" w:afterAutospacing="0"/>
+                        <w:rPr>
+                          <w:rFonts w:ascii="Calibri" w:hAnsi="Calibri" w:cs="Calibri"/>
+                        </w:rPr>
+                      </w:pPr>
+                    </w:p>
+                    <w:p>
+                      <w:pPr>
+                        <w:pStyle w:val="NormalWeb"/>
+                        <w:spacing w:before="0" w:beforeAutospacing="0" w:after="0" w:afterAutospacing="0"/>
+                        <w:rPr>
+                          <w:rFonts w:ascii="Calibri" w:hAnsi="Calibri" w:cs="Calibri"/>
+                        </w:rPr>
+                      </w:pPr>
+                    </w:p>
+                    <w:p>
+                      <w:pPr>
+                        <w:pStyle w:val="NormalWeb"/>
+                        <w:spacing w:before="0" w:beforeAutospacing="0" w:after="0" w:afterAutospacing="0"/>
+                        <w:rPr>
+                          <w:rFonts w:ascii="Calibri" w:hAnsi="Calibri" w:cs="Calibri"/>
+                        </w:rPr>
+                      </w:pPr>
+                    </w:p>
+                    <w:p>
+                      <w:pPr>
+                        <w:pStyle w:val="NormalWeb"/>
+                        <w:spacing w:before="0" w:beforeAutospacing="0" w:after="0" w:afterAutospacing="0"/>
+                        <w:rPr>
+                          <w:rFonts w:ascii="Calibri" w:hAnsi="Calibri" w:cs="Calibri"/>
+                        </w:rPr>
+                      </w:pPr>
+                    </w:p>
+                    <w:p>
+                      <w:pPr>
+                        <w:pStyle w:val="NormalWeb"/>
+                        <w:spacing w:before="0" w:beforeAutospacing="0" w:after="0" w:afterAutospacing="0"/>
+                        <w:rPr>
+                          <w:rFonts w:ascii="Calibri" w:hAnsi="Calibri" w:cs="Calibri"/>
+                        </w:rPr>
+                      </w:pPr>
+                    </w:p>
+                    <w:p>
+                      <w:pPr>
+                        <w:pStyle w:val="NormalWeb"/>
+                        <w:spacing w:before="0" w:beforeAutospacing="0" w:after="0" w:afterAutospacing="0"/>
+                        <w:rPr>
+                          <w:rFonts w:ascii="Calibri" w:hAnsi="Calibri" w:cs="Calibri"/>
+                        </w:rPr>
+                      </w:pPr>
+                      <w:r>
+                        <w:rPr>
+                          <w:rFonts w:ascii="Calibri" w:hAnsi="Calibri" w:cs="Calibri"/>
+                        </w:rPr>
+                        <w:t>*</w:t>
+                      </w:r>
+                      <w:proofErr w:type="gramStart"/>
+                      <w:r>
+                        <w:rPr>
+                          <w:rFonts w:ascii="Calibri" w:hAnsi="Calibri" w:cs="Calibri"/>
+                        </w:rPr>
+                        <w:t>or</w:t>
+                      </w:r>
+                      <w:proofErr w:type="gramEnd"/>
+                      <w:r>
+                        <w:rPr>
+                          <w:rFonts w:ascii="Calibri" w:hAnsi="Calibri" w:cs="Calibri"/>
+                        </w:rPr>
+                        <w:t xml:space="preserve"> would like it removed sooner</w:t>
+                      </w:r>
+                    </w:p>
+                    <w:p>
+                      <w:pPr>
+                        <w:rPr>
+                          <w14:textOutline w14:w="9525" w14:cap="rnd" w14:cmpd="sng" w14:algn="ctr">
+                            <w14:noFill/>
+                            <w14:prstDash w14:val="solid"/>
+                            <w14:bevel/>
+                          </w14:textOutline>
+                        </w:rPr>
+                      </w:pPr>
+                    </w:p>
+                  </w:txbxContent>
+                </v:textbox>
+              </v:shape>
+            </w:pict>
+          </mc:Fallback>
+        </mc:AlternateContent>
+      </w:r>
+      <w:r>
+        <w:rPr>
           <w:rFonts w:ascii="Glacial Indifference" w:hAnsi="Glacial Indifference" w:cs="Calibri"/>
           <w:noProof/>
           <w:sz w:val="40"/>
@@ -162,7 +880,7 @@
                     <pic:cNvPicPr/>
                   </pic:nvPicPr>
                   <pic:blipFill>
-                    <a:blip r:embed="rId6" cstate="print">
+                    <a:blip r:embed="rId8" cstate="print">
                       <a:extLst>
                         <a:ext uri="{28A0092B-C50C-407E-A947-70E740481C1C}">
                           <a14:useLocalDpi xmlns:a14="http://schemas.microsoft.com/office/drawing/2010/main" val="0"/>
@@ -269,11 +987,7 @@
           </mc:Choice>
           <mc:Fallback>
             <w:pict>
-              <v:shapetype w14:anchorId="7057CC9D" id="_x0000_t202" coordsize="21600,21600" o:spt="202" path="m,l,21600r21600,l21600,xe">
-                <v:stroke joinstyle="miter"/>
-                <v:path gradientshapeok="t" o:connecttype="rect"/>
-              </v:shapetype>
-              <v:shape id="Text Box 6" o:spid="_x0000_s1026" type="#_x0000_t202" style="position:absolute;left:0;text-align:left;margin-left:0;margin-top:545.25pt;width:611.7pt;height:25.25pt;z-index:251663360;visibility:visible;mso-wrap-style:square;mso-width-percent:0;mso-wrap-distance-left:9pt;mso-wrap-distance-top:0;mso-wrap-distance-right:9pt;mso-wrap-distance-bottom:0;mso-position-horizontal:left;mso-position-horizontal-relative:page;mso-position-vertical:absolute;mso-position-vertical-relative:text;mso-width-percent:0;mso-width-relative:margin;v-text-anchor:top" o:gfxdata="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" fillcolor="white [3201]" stroked="f" strokeweight=".5pt">
+              <v:shape w14:anchorId="7057CC9D" id="Text Box 6" o:spid="_x0000_s1027" type="#_x0000_t202" style="position:absolute;left:0;text-align:left;margin-left:0;margin-top:545.25pt;width:611.7pt;height:25.25pt;z-index:251663360;visibility:visible;mso-wrap-style:square;mso-width-percent:0;mso-wrap-distance-left:9pt;mso-wrap-distance-top:0;mso-wrap-distance-right:9pt;mso-wrap-distance-bottom:0;mso-position-horizontal:left;mso-position-horizontal-relative:page;mso-position-vertical:absolute;mso-position-vertical-relative:text;mso-width-percent:0;mso-width-relative:margin;v-text-anchor:top" o:gfxdata="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" fillcolor="white [3201]" stroked="f" strokeweight=".5pt">
                 <v:textbox inset="0,0,0,0">
                   <w:txbxContent>
                     <w:p>
@@ -312,7 +1026,7 @@
         <mc:AlternateContent>
           <mc:Choice Requires="wps">
             <w:drawing>
-              <wp:anchor distT="0" distB="0" distL="114300" distR="114300" simplePos="0" relativeHeight="251667456" behindDoc="0" locked="0" layoutInCell="1" allowOverlap="1" wp14:anchorId="531DB17F" wp14:editId="38A4E4ED">
+              <wp:anchor distT="0" distB="0" distL="114300" distR="114300" simplePos="0" relativeHeight="251667456" behindDoc="0" locked="0" layoutInCell="1" allowOverlap="1" wp14:anchorId="531DB17F" wp14:editId="720BFA89">
                 <wp:simplePos x="0" y="0"/>
                 <wp:positionH relativeFrom="margin">
                   <wp:posOffset>11125</wp:posOffset>
@@ -368,696 +1082,10 @@
           </mc:Choice>
           <mc:Fallback>
             <w:pict>
-              <v:line w14:anchorId="7A63AEE5" id="Straight Connector 3" o:spid="_x0000_s1026" style="position:absolute;z-index:251667456;visibility:visible;mso-wrap-style:square;mso-width-percent:0;mso-height-percent:0;mso-wrap-distance-left:9pt;mso-wrap-distance-top:0;mso-wrap-distance-right:9pt;mso-wrap-distance-bottom:0;mso-position-horizontal:absolute;mso-position-horizontal-relative:margin;mso-position-vertical:absolute;mso-position-vertical-relative:text;mso-width-percent:0;mso-height-percent:0;mso-width-relative:margin;mso-height-relative:margin" from=".9pt,525.3pt" to="509.8pt,527.6pt" o:gfxdata="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" strokecolor="black [3200]" strokeweight="1.25pt">
+              <v:line w14:anchorId="14D36C22" id="Straight Connector 3" o:spid="_x0000_s1026" style="position:absolute;z-index:251667456;visibility:visible;mso-wrap-style:square;mso-width-percent:0;mso-height-percent:0;mso-wrap-distance-left:9pt;mso-wrap-distance-top:0;mso-wrap-distance-right:9pt;mso-wrap-distance-bottom:0;mso-position-horizontal:absolute;mso-position-horizontal-relative:margin;mso-position-vertical:absolute;mso-position-vertical-relative:text;mso-width-percent:0;mso-height-percent:0;mso-width-relative:margin;mso-height-relative:margin" from=".9pt,525.3pt" to="509.8pt,527.6pt" o:gfxdata="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" strokecolor="black [3200]" strokeweight="1.25pt">
                 <v:stroke joinstyle="miter"/>
                 <w10:wrap anchorx="margin"/>
               </v:line>
-            </w:pict>
-          </mc:Fallback>
-        </mc:AlternateContent>
-      </w:r>
-      <w:r>
-        <w:rPr>
-          <w:rFonts w:ascii="Arapey" w:hAnsi="Arapey"/>
-          <w:noProof/>
-          <w:sz w:val="80"/>
-          <w:szCs w:val="80"/>
-        </w:rPr>
-        <mc:AlternateContent>
-          <mc:Choice Requires="wps">
-            <w:drawing>
-              <wp:anchor distT="0" distB="0" distL="114300" distR="114300" simplePos="0" relativeHeight="251660288" behindDoc="0" locked="0" layoutInCell="1" allowOverlap="1" wp14:anchorId="7BE4B643" wp14:editId="4C32FA96">
-                <wp:simplePos x="0" y="0"/>
-                <wp:positionH relativeFrom="column">
-                  <wp:posOffset>85954</wp:posOffset>
-                </wp:positionH>
-                <wp:positionV relativeFrom="paragraph">
-                  <wp:posOffset>926389</wp:posOffset>
-                </wp:positionV>
-                <wp:extent cx="6364224" cy="5782945"/>
-                <wp:effectExtent l="0" t="0" r="0" b="8255"/>
-                <wp:wrapNone/>
-                <wp:docPr id="4" name="Text Box 4"/>
-                <wp:cNvGraphicFramePr/>
-                <a:graphic xmlns:a="http://schemas.openxmlformats.org/drawingml/2006/main">
-                  <a:graphicData uri="http://schemas.microsoft.com/office/word/2010/wordprocessingShape">
-                    <wps:wsp>
-                      <wps:cNvSpPr txBox="1"/>
-                      <wps:spPr>
-                        <a:xfrm>
-                          <a:off x="0" y="0"/>
-                          <a:ext cx="6364224" cy="5782945"/>
-                        </a:xfrm>
-                        <a:prstGeom prst="rect">
-                          <a:avLst/>
-                        </a:prstGeom>
-                        <a:solidFill>
-                          <a:schemeClr val="lt1"/>
-                        </a:solidFill>
-                        <a:ln w="6350">
-                          <a:noFill/>
-                        </a:ln>
-                      </wps:spPr>
-                      <wps:txbx>
-                        <w:txbxContent>
-                          <w:p>
-                            <w:pPr>
-                              <w:pStyle w:val="NormalWeb"/>
-                              <w:spacing w:before="0" w:beforeAutospacing="0" w:after="0" w:afterAutospacing="0"/>
-                              <w:rPr>
-                                <w:rFonts w:ascii="Glacial Indifference" w:hAnsi="Glacial Indifference" w:cs="Calibri"/>
-                                <w:sz w:val="40"/>
-                                <w:szCs w:val="40"/>
-                              </w:rPr>
-                            </w:pPr>
-                            <w:r>
-                              <w:rPr>
-                                <w:rFonts w:ascii="Glacial Indifference" w:hAnsi="Glacial Indifference" w:cs="Calibri"/>
-                                <w:sz w:val="40"/>
-                                <w:szCs w:val="40"/>
-                              </w:rPr>
-                              <w:t xml:space="preserve">Greetings!  This is a CivicDoody station.  Please feel free to place your </w:t>
-                            </w:r>
-                            <w:r>
-                              <w:rPr>
-                                <w:rFonts w:ascii="Glacial Indifference" w:hAnsi="Glacial Indifference" w:cs="Calibri"/>
-                                <w:b/>
-                                <w:bCs/>
-                                <w:sz w:val="40"/>
-                                <w:szCs w:val="40"/>
-                              </w:rPr>
-                              <w:t>bagged</w:t>
-                            </w:r>
-                            <w:r>
-                              <w:rPr>
-                                <w:rFonts w:ascii="Glacial Indifference" w:hAnsi="Glacial Indifference" w:cs="Calibri"/>
-                                <w:sz w:val="40"/>
-                                <w:szCs w:val="40"/>
-                              </w:rPr>
-                              <w:t xml:space="preserve"> pet waste in the bucket.  The bucket will be replaced with an empty bucket roughly weekly.</w:t>
-                            </w:r>
-                          </w:p>
-                          <w:p>
-                            <w:pPr>
-                              <w:pStyle w:val="NormalWeb"/>
-                              <w:spacing w:before="0" w:beforeAutospacing="0" w:after="0" w:afterAutospacing="0"/>
-                              <w:rPr>
-                                <w:rFonts w:ascii="Glacial Indifference" w:hAnsi="Glacial Indifference" w:cs="Calibri"/>
-                                <w:sz w:val="40"/>
-                                <w:szCs w:val="40"/>
-                              </w:rPr>
-                            </w:pPr>
-                            <w:r>
-                              <w:rPr>
-                                <w:rFonts w:ascii="Glacial Indifference" w:hAnsi="Glacial Indifference" w:cs="Calibri"/>
-                                <w:sz w:val="40"/>
-                                <w:szCs w:val="40"/>
-                              </w:rPr>
-                              <w:t> </w:t>
-                            </w:r>
-                          </w:p>
-                          <w:p>
-                            <w:pPr>
-                              <w:pStyle w:val="NormalWeb"/>
-                              <w:spacing w:before="0" w:beforeAutospacing="0" w:after="0" w:afterAutospacing="0"/>
-                              <w:rPr>
-                                <w:rFonts w:ascii="Glacial Indifference" w:hAnsi="Glacial Indifference" w:cs="Calibri"/>
-                                <w:sz w:val="40"/>
-                                <w:szCs w:val="40"/>
-                              </w:rPr>
-                            </w:pPr>
-                            <w:r>
-                              <w:rPr>
-                                <w:rFonts w:ascii="Glacial Indifference" w:hAnsi="Glacial Indifference" w:cs="Calibri"/>
-                                <w:sz w:val="40"/>
-                                <w:szCs w:val="40"/>
-                              </w:rPr>
-                              <w:t xml:space="preserve">This station needs your help! We can only keep these stations in place </w:t>
-                            </w:r>
-                            <w:r>
-                              <w:rPr>
-                                <w:rFonts w:ascii="Glacial Indifference" w:hAnsi="Glacial Indifference" w:cs="Calibri"/>
-                                <w:sz w:val="40"/>
-                                <w:szCs w:val="40"/>
-                              </w:rPr>
-                              <w:t xml:space="preserve">with help to </w:t>
-                            </w:r>
-                            <w:r>
-                              <w:rPr>
-                                <w:rFonts w:ascii="Glacial Indifference" w:hAnsi="Glacial Indifference" w:cs="Calibri"/>
-                                <w:sz w:val="40"/>
-                                <w:szCs w:val="40"/>
-                              </w:rPr>
-                              <w:t>maintain them. This station will remain until ______ as we search for volunteers. </w:t>
-                            </w:r>
-                            <w:r>
-                              <w:rPr>
-                                <w:rFonts w:ascii="Glacial Indifference" w:hAnsi="Glacial Indifference" w:cs="Calibri"/>
-                                <w:color w:val="242424"/>
-                                <w:sz w:val="40"/>
-                                <w:szCs w:val="40"/>
-                                <w:shd w:val="clear" w:color="auto" w:fill="FFFFFF"/>
-                              </w:rPr>
-                              <w:t>If you would like to have the station here longer* or would like to give it a more permanent home</w:t>
-                            </w:r>
-                            <w:r>
-                              <w:rPr>
-                                <w:rFonts w:ascii="Glacial Indifference" w:hAnsi="Glacial Indifference" w:cs="Calibri"/>
-                                <w:color w:val="242424"/>
-                                <w:sz w:val="40"/>
-                                <w:szCs w:val="40"/>
-                                <w:shd w:val="clear" w:color="auto" w:fill="FFFFFF"/>
-                              </w:rPr>
-                              <w:t xml:space="preserve"> at another location,</w:t>
-                            </w:r>
-                            <w:r>
-                              <w:rPr>
-                                <w:rFonts w:ascii="Glacial Indifference" w:hAnsi="Glacial Indifference" w:cs="Calibri"/>
-                                <w:color w:val="242424"/>
-                                <w:sz w:val="40"/>
-                                <w:szCs w:val="40"/>
-                                <w:shd w:val="clear" w:color="auto" w:fill="FFFFFF"/>
-                              </w:rPr>
-                              <w:t xml:space="preserve"> please email info@civicdoody.</w:t>
-                            </w:r>
-                            <w:r>
-                              <w:rPr>
-                                <w:rFonts w:ascii="Glacial Indifference" w:hAnsi="Glacial Indifference" w:cs="Calibri"/>
-                                <w:color w:val="242424"/>
-                                <w:sz w:val="40"/>
-                                <w:szCs w:val="40"/>
-                                <w:shd w:val="clear" w:color="auto" w:fill="FFFFFF"/>
-                              </w:rPr>
-                              <w:t>net</w:t>
-                            </w:r>
-                          </w:p>
-                          <w:p>
-                            <w:pPr>
-                              <w:pStyle w:val="NormalWeb"/>
-                              <w:spacing w:before="0" w:beforeAutospacing="0" w:after="0" w:afterAutospacing="0"/>
-                              <w:rPr>
-                                <w:rFonts w:ascii="Glacial Indifference" w:hAnsi="Glacial Indifference" w:cs="Calibri"/>
-                                <w:sz w:val="40"/>
-                                <w:szCs w:val="40"/>
-                              </w:rPr>
-                            </w:pPr>
-                            <w:r>
-                              <w:rPr>
-                                <w:rFonts w:ascii="Glacial Indifference" w:hAnsi="Glacial Indifference" w:cs="Calibri"/>
-                                <w:sz w:val="40"/>
-                                <w:szCs w:val="40"/>
-                              </w:rPr>
-                              <w:t> </w:t>
-                            </w:r>
-                          </w:p>
-                          <w:p>
-                            <w:pPr>
-                              <w:pStyle w:val="NormalWeb"/>
-                              <w:spacing w:before="0" w:beforeAutospacing="0" w:after="0" w:afterAutospacing="0"/>
-                              <w:rPr>
-                                <w:rFonts w:ascii="Glacial Indifference" w:hAnsi="Glacial Indifference" w:cs="Calibri"/>
-                                <w:sz w:val="40"/>
-                                <w:szCs w:val="40"/>
-                              </w:rPr>
-                            </w:pPr>
-                          </w:p>
-                          <w:p>
-                            <w:pPr>
-                              <w:pStyle w:val="NormalWeb"/>
-                              <w:spacing w:before="0" w:beforeAutospacing="0" w:after="0" w:afterAutospacing="0"/>
-                              <w:rPr>
-                                <w:rFonts w:ascii="Glacial Indifference" w:hAnsi="Glacial Indifference" w:cs="Calibri"/>
-                                <w:sz w:val="40"/>
-                                <w:szCs w:val="40"/>
-                              </w:rPr>
-                            </w:pPr>
-                            <w:r>
-                              <w:rPr>
-                                <w:rFonts w:ascii="Glacial Indifference" w:hAnsi="Glacial Indifference" w:cs="Calibri"/>
-                                <w:sz w:val="40"/>
-                                <w:szCs w:val="40"/>
-                              </w:rPr>
-                              <w:t xml:space="preserve">For more information about CivicDoody, </w:t>
-                            </w:r>
-                            <w:r>
-                              <w:rPr>
-                                <w:rFonts w:ascii="Glacial Indifference" w:hAnsi="Glacial Indifference" w:cs="Calibri"/>
-                                <w:sz w:val="40"/>
-                                <w:szCs w:val="40"/>
-                              </w:rPr>
-                              <w:t>s</w:t>
-                            </w:r>
-                            <w:r>
-                              <w:rPr>
-                                <w:rFonts w:ascii="Glacial Indifference" w:hAnsi="Glacial Indifference" w:cs="Calibri"/>
-                                <w:sz w:val="40"/>
-                                <w:szCs w:val="40"/>
-                              </w:rPr>
-                              <w:t xml:space="preserve">can the barcode below or visit </w:t>
-                            </w:r>
-                            <w:hyperlink r:id="rId7" w:history="1">
-                              <w:r>
-                                <w:rPr>
-                                  <w:rStyle w:val="Hyperlink"/>
-                                  <w:rFonts w:ascii="Glacial Indifference" w:hAnsi="Glacial Indifference" w:cs="Calibri"/>
-                                  <w:sz w:val="40"/>
-                                  <w:szCs w:val="40"/>
-                                </w:rPr>
-                                <w:t>http://civicdoody.net</w:t>
-                              </w:r>
-                            </w:hyperlink>
-                            <w:r>
-                              <w:rPr>
-                                <w:rFonts w:ascii="Glacial Indifference" w:hAnsi="Glacial Indifference" w:cs="Calibri"/>
-                                <w:sz w:val="40"/>
-                                <w:szCs w:val="40"/>
-                              </w:rPr>
-                              <w:t>.</w:t>
-                            </w:r>
-                          </w:p>
-                          <w:p>
-                            <w:pPr>
-                              <w:pStyle w:val="NormalWeb"/>
-                              <w:spacing w:before="0" w:beforeAutospacing="0" w:after="0" w:afterAutospacing="0"/>
-                              <w:rPr>
-                                <w:rFonts w:ascii="Calibri" w:hAnsi="Calibri" w:cs="Calibri"/>
-                                <w:sz w:val="22"/>
-                                <w:szCs w:val="22"/>
-                              </w:rPr>
-                            </w:pPr>
-                            <w:r>
-                              <w:rPr>
-                                <w:rFonts w:ascii="Calibri" w:hAnsi="Calibri" w:cs="Calibri"/>
-                                <w:sz w:val="22"/>
-                                <w:szCs w:val="22"/>
-                              </w:rPr>
-                              <w:t> </w:t>
-                            </w:r>
-                          </w:p>
-                          <w:p>
-                            <w:pPr>
-                              <w:pStyle w:val="NormalWeb"/>
-                              <w:spacing w:before="0" w:beforeAutospacing="0" w:after="0" w:afterAutospacing="0"/>
-                              <w:rPr>
-                                <w:rFonts w:ascii="Calibri" w:hAnsi="Calibri" w:cs="Calibri"/>
-                              </w:rPr>
-                            </w:pPr>
-                          </w:p>
-                          <w:p>
-                            <w:pPr>
-                              <w:pStyle w:val="NormalWeb"/>
-                              <w:spacing w:before="0" w:beforeAutospacing="0" w:after="0" w:afterAutospacing="0"/>
-                              <w:rPr>
-                                <w:rFonts w:ascii="Calibri" w:hAnsi="Calibri" w:cs="Calibri"/>
-                              </w:rPr>
-                            </w:pPr>
-                          </w:p>
-                          <w:p>
-                            <w:pPr>
-                              <w:pStyle w:val="NormalWeb"/>
-                              <w:spacing w:before="0" w:beforeAutospacing="0" w:after="0" w:afterAutospacing="0"/>
-                              <w:rPr>
-                                <w:rFonts w:ascii="Calibri" w:hAnsi="Calibri" w:cs="Calibri"/>
-                              </w:rPr>
-                            </w:pPr>
-                          </w:p>
-                          <w:p>
-                            <w:pPr>
-                              <w:pStyle w:val="NormalWeb"/>
-                              <w:spacing w:before="0" w:beforeAutospacing="0" w:after="0" w:afterAutospacing="0"/>
-                              <w:rPr>
-                                <w:rFonts w:ascii="Calibri" w:hAnsi="Calibri" w:cs="Calibri"/>
-                              </w:rPr>
-                            </w:pPr>
-                          </w:p>
-                          <w:p>
-                            <w:pPr>
-                              <w:pStyle w:val="NormalWeb"/>
-                              <w:spacing w:before="0" w:beforeAutospacing="0" w:after="0" w:afterAutospacing="0"/>
-                              <w:rPr>
-                                <w:rFonts w:ascii="Calibri" w:hAnsi="Calibri" w:cs="Calibri"/>
-                              </w:rPr>
-                            </w:pPr>
-                          </w:p>
-                          <w:p>
-                            <w:pPr>
-                              <w:pStyle w:val="NormalWeb"/>
-                              <w:spacing w:before="0" w:beforeAutospacing="0" w:after="0" w:afterAutospacing="0"/>
-                              <w:rPr>
-                                <w:rFonts w:ascii="Calibri" w:hAnsi="Calibri" w:cs="Calibri"/>
-                              </w:rPr>
-                            </w:pPr>
-                            <w:r>
-                              <w:rPr>
-                                <w:rFonts w:ascii="Calibri" w:hAnsi="Calibri" w:cs="Calibri"/>
-                              </w:rPr>
-                              <w:t>*or would like it removed sooner</w:t>
-                            </w:r>
-                          </w:p>
-                          <w:p>
-                            <w:pPr>
-                              <w:rPr>
-                                <w14:textOutline w14:w="9525" w14:cap="rnd" w14:cmpd="sng" w14:algn="ctr">
-                                  <w14:noFill/>
-                                  <w14:prstDash w14:val="solid"/>
-                                  <w14:bevel/>
-                                </w14:textOutline>
-                              </w:rPr>
-                            </w:pPr>
-                          </w:p>
-                        </w:txbxContent>
-                      </wps:txbx>
-                      <wps:bodyPr rot="0" spcFirstLastPara="0" vertOverflow="overflow" horzOverflow="overflow" vert="horz" wrap="square" lIns="0" tIns="0" rIns="0" bIns="0" numCol="1" spcCol="0" rtlCol="0" fromWordArt="0" anchor="t" anchorCtr="0" forceAA="0" compatLnSpc="1">
-                        <a:prstTxWarp prst="textNoShape">
-                          <a:avLst/>
-                        </a:prstTxWarp>
-                        <a:noAutofit/>
-                      </wps:bodyPr>
-                    </wps:wsp>
-                  </a:graphicData>
-                </a:graphic>
-                <wp14:sizeRelH relativeFrom="margin">
-                  <wp14:pctWidth>0</wp14:pctWidth>
-                </wp14:sizeRelH>
-                <wp14:sizeRelV relativeFrom="margin">
-                  <wp14:pctHeight>0</wp14:pctHeight>
-                </wp14:sizeRelV>
-              </wp:anchor>
-            </w:drawing>
-          </mc:Choice>
-          <mc:Fallback>
-            <w:pict>
-              <v:shape w14:anchorId="7BE4B643" id="Text Box 4" o:spid="_x0000_s1027" type="#_x0000_t202" style="position:absolute;left:0;text-align:left;margin-left:6.75pt;margin-top:72.95pt;width:501.1pt;height:455.35pt;z-index:251660288;visibility:visible;mso-wrap-style:square;mso-width-percent:0;mso-height-percent:0;mso-wrap-distance-left:9pt;mso-wrap-distance-top:0;mso-wrap-distance-right:9pt;mso-wrap-distance-bottom:0;mso-position-horizontal:absolute;mso-position-horizontal-relative:text;mso-position-vertical:absolute;mso-position-vertical-relative:text;mso-width-percent:0;mso-height-percent:0;mso-width-relative:margin;mso-height-relative:margin;v-text-anchor:top" o:gfxdata="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" fillcolor="white [3201]" stroked="f" strokeweight=".5pt">
-                <v:textbox inset="0,0,0,0">
-                  <w:txbxContent>
-                    <w:p>
-                      <w:pPr>
-                        <w:pStyle w:val="NormalWeb"/>
-                        <w:spacing w:before="0" w:beforeAutospacing="0" w:after="0" w:afterAutospacing="0"/>
-                        <w:rPr>
-                          <w:rFonts w:ascii="Glacial Indifference" w:hAnsi="Glacial Indifference" w:cs="Calibri"/>
-                          <w:sz w:val="40"/>
-                          <w:szCs w:val="40"/>
-                        </w:rPr>
-                      </w:pPr>
-                      <w:r>
-                        <w:rPr>
-                          <w:rFonts w:ascii="Glacial Indifference" w:hAnsi="Glacial Indifference" w:cs="Calibri"/>
-                          <w:sz w:val="40"/>
-                          <w:szCs w:val="40"/>
-                        </w:rPr>
-                        <w:t xml:space="preserve">Greetings!  This is a CivicDoody station.  Please feel free to place your </w:t>
-                      </w:r>
-                      <w:r>
-                        <w:rPr>
-                          <w:rFonts w:ascii="Glacial Indifference" w:hAnsi="Glacial Indifference" w:cs="Calibri"/>
-                          <w:b/>
-                          <w:bCs/>
-                          <w:sz w:val="40"/>
-                          <w:szCs w:val="40"/>
-                        </w:rPr>
-                        <w:t>bagged</w:t>
-                      </w:r>
-                      <w:r>
-                        <w:rPr>
-                          <w:rFonts w:ascii="Glacial Indifference" w:hAnsi="Glacial Indifference" w:cs="Calibri"/>
-                          <w:sz w:val="40"/>
-                          <w:szCs w:val="40"/>
-                        </w:rPr>
-                        <w:t xml:space="preserve"> pet waste in the bucket.  The bucket will be replaced with an empty bucket roughly weekly.</w:t>
-                      </w:r>
-                    </w:p>
-                    <w:p>
-                      <w:pPr>
-                        <w:pStyle w:val="NormalWeb"/>
-                        <w:spacing w:before="0" w:beforeAutospacing="0" w:after="0" w:afterAutospacing="0"/>
-                        <w:rPr>
-                          <w:rFonts w:ascii="Glacial Indifference" w:hAnsi="Glacial Indifference" w:cs="Calibri"/>
-                          <w:sz w:val="40"/>
-                          <w:szCs w:val="40"/>
-                        </w:rPr>
-                      </w:pPr>
-                      <w:r>
-                        <w:rPr>
-                          <w:rFonts w:ascii="Glacial Indifference" w:hAnsi="Glacial Indifference" w:cs="Calibri"/>
-                          <w:sz w:val="40"/>
-                          <w:szCs w:val="40"/>
-                        </w:rPr>
-                        <w:t> </w:t>
-                      </w:r>
-                    </w:p>
-                    <w:p>
-                      <w:pPr>
-                        <w:pStyle w:val="NormalWeb"/>
-                        <w:spacing w:before="0" w:beforeAutospacing="0" w:after="0" w:afterAutospacing="0"/>
-                        <w:rPr>
-                          <w:rFonts w:ascii="Glacial Indifference" w:hAnsi="Glacial Indifference" w:cs="Calibri"/>
-                          <w:sz w:val="40"/>
-                          <w:szCs w:val="40"/>
-                        </w:rPr>
-                      </w:pPr>
-                      <w:r>
-                        <w:rPr>
-                          <w:rFonts w:ascii="Glacial Indifference" w:hAnsi="Glacial Indifference" w:cs="Calibri"/>
-                          <w:sz w:val="40"/>
-                          <w:szCs w:val="40"/>
-                        </w:rPr>
-                        <w:t xml:space="preserve">This station needs your help! We can only keep these stations in place </w:t>
-                      </w:r>
-                      <w:r>
-                        <w:rPr>
-                          <w:rFonts w:ascii="Glacial Indifference" w:hAnsi="Glacial Indifference" w:cs="Calibri"/>
-                          <w:sz w:val="40"/>
-                          <w:szCs w:val="40"/>
-                        </w:rPr>
-                        <w:t xml:space="preserve">with help to </w:t>
-                      </w:r>
-                      <w:r>
-                        <w:rPr>
-                          <w:rFonts w:ascii="Glacial Indifference" w:hAnsi="Glacial Indifference" w:cs="Calibri"/>
-                          <w:sz w:val="40"/>
-                          <w:szCs w:val="40"/>
-                        </w:rPr>
-                        <w:t>maintain them. This station will remain until ______ as we search for volunteers. </w:t>
-                      </w:r>
-                      <w:r>
-                        <w:rPr>
-                          <w:rFonts w:ascii="Glacial Indifference" w:hAnsi="Glacial Indifference" w:cs="Calibri"/>
-                          <w:color w:val="242424"/>
-                          <w:sz w:val="40"/>
-                          <w:szCs w:val="40"/>
-                          <w:shd w:val="clear" w:color="auto" w:fill="FFFFFF"/>
-                        </w:rPr>
-                        <w:t>If you would like to have the station here longer* or would like to give it a more permanent home</w:t>
-                      </w:r>
-                      <w:r>
-                        <w:rPr>
-                          <w:rFonts w:ascii="Glacial Indifference" w:hAnsi="Glacial Indifference" w:cs="Calibri"/>
-                          <w:color w:val="242424"/>
-                          <w:sz w:val="40"/>
-                          <w:szCs w:val="40"/>
-                          <w:shd w:val="clear" w:color="auto" w:fill="FFFFFF"/>
-                        </w:rPr>
-                        <w:t xml:space="preserve"> at another location,</w:t>
-                      </w:r>
-                      <w:r>
-                        <w:rPr>
-                          <w:rFonts w:ascii="Glacial Indifference" w:hAnsi="Glacial Indifference" w:cs="Calibri"/>
-                          <w:color w:val="242424"/>
-                          <w:sz w:val="40"/>
-                          <w:szCs w:val="40"/>
-                          <w:shd w:val="clear" w:color="auto" w:fill="FFFFFF"/>
-                        </w:rPr>
-                        <w:t xml:space="preserve"> please email info@civicdoody.</w:t>
-                      </w:r>
-                      <w:r>
-                        <w:rPr>
-                          <w:rFonts w:ascii="Glacial Indifference" w:hAnsi="Glacial Indifference" w:cs="Calibri"/>
-                          <w:color w:val="242424"/>
-                          <w:sz w:val="40"/>
-                          <w:szCs w:val="40"/>
-                          <w:shd w:val="clear" w:color="auto" w:fill="FFFFFF"/>
-                        </w:rPr>
-                        <w:t>net</w:t>
-                      </w:r>
-                    </w:p>
-                    <w:p>
-                      <w:pPr>
-                        <w:pStyle w:val="NormalWeb"/>
-                        <w:spacing w:before="0" w:beforeAutospacing="0" w:after="0" w:afterAutospacing="0"/>
-                        <w:rPr>
-                          <w:rFonts w:ascii="Glacial Indifference" w:hAnsi="Glacial Indifference" w:cs="Calibri"/>
-                          <w:sz w:val="40"/>
-                          <w:szCs w:val="40"/>
-                        </w:rPr>
-                      </w:pPr>
-                      <w:r>
-                        <w:rPr>
-                          <w:rFonts w:ascii="Glacial Indifference" w:hAnsi="Glacial Indifference" w:cs="Calibri"/>
-                          <w:sz w:val="40"/>
-                          <w:szCs w:val="40"/>
-                        </w:rPr>
-                        <w:t> </w:t>
-                      </w:r>
-                    </w:p>
-                    <w:p>
-                      <w:pPr>
-                        <w:pStyle w:val="NormalWeb"/>
-                        <w:spacing w:before="0" w:beforeAutospacing="0" w:after="0" w:afterAutospacing="0"/>
-                        <w:rPr>
-                          <w:rFonts w:ascii="Glacial Indifference" w:hAnsi="Glacial Indifference" w:cs="Calibri"/>
-                          <w:sz w:val="40"/>
-                          <w:szCs w:val="40"/>
-                        </w:rPr>
-                      </w:pPr>
-                    </w:p>
-                    <w:p>
-                      <w:pPr>
-                        <w:pStyle w:val="NormalWeb"/>
-                        <w:spacing w:before="0" w:beforeAutospacing="0" w:after="0" w:afterAutospacing="0"/>
-                        <w:rPr>
-                          <w:rFonts w:ascii="Glacial Indifference" w:hAnsi="Glacial Indifference" w:cs="Calibri"/>
-                          <w:sz w:val="40"/>
-                          <w:szCs w:val="40"/>
-                        </w:rPr>
-                      </w:pPr>
-                      <w:r>
-                        <w:rPr>
-                          <w:rFonts w:ascii="Glacial Indifference" w:hAnsi="Glacial Indifference" w:cs="Calibri"/>
-                          <w:sz w:val="40"/>
-                          <w:szCs w:val="40"/>
-                        </w:rPr>
-                        <w:t xml:space="preserve">For more information about CivicDoody, </w:t>
-                      </w:r>
-                      <w:r>
-                        <w:rPr>
-                          <w:rFonts w:ascii="Glacial Indifference" w:hAnsi="Glacial Indifference" w:cs="Calibri"/>
-                          <w:sz w:val="40"/>
-                          <w:szCs w:val="40"/>
-                        </w:rPr>
-                        <w:t>s</w:t>
-                      </w:r>
-                      <w:r>
-                        <w:rPr>
-                          <w:rFonts w:ascii="Glacial Indifference" w:hAnsi="Glacial Indifference" w:cs="Calibri"/>
-                          <w:sz w:val="40"/>
-                          <w:szCs w:val="40"/>
-                        </w:rPr>
-                        <w:t xml:space="preserve">can the barcode below or visit </w:t>
-                      </w:r>
-                      <w:hyperlink r:id="rId8" w:history="1">
-                        <w:r>
-                          <w:rPr>
-                            <w:rStyle w:val="Hyperlink"/>
-                            <w:rFonts w:ascii="Glacial Indifference" w:hAnsi="Glacial Indifference" w:cs="Calibri"/>
-                            <w:sz w:val="40"/>
-                            <w:szCs w:val="40"/>
-                          </w:rPr>
-                          <w:t>http://civicdoody.net</w:t>
-                        </w:r>
-                      </w:hyperlink>
-                      <w:r>
-                        <w:rPr>
-                          <w:rFonts w:ascii="Glacial Indifference" w:hAnsi="Glacial Indifference" w:cs="Calibri"/>
-                          <w:sz w:val="40"/>
-                          <w:szCs w:val="40"/>
-                        </w:rPr>
-                        <w:t>.</w:t>
-                      </w:r>
-                    </w:p>
-                    <w:p>
-                      <w:pPr>
-                        <w:pStyle w:val="NormalWeb"/>
-                        <w:spacing w:before="0" w:beforeAutospacing="0" w:after="0" w:afterAutospacing="0"/>
-                        <w:rPr>
-                          <w:rFonts w:ascii="Calibri" w:hAnsi="Calibri" w:cs="Calibri"/>
-                          <w:sz w:val="22"/>
-                          <w:szCs w:val="22"/>
-                        </w:rPr>
-                      </w:pPr>
-                      <w:r>
-                        <w:rPr>
-                          <w:rFonts w:ascii="Calibri" w:hAnsi="Calibri" w:cs="Calibri"/>
-                          <w:sz w:val="22"/>
-                          <w:szCs w:val="22"/>
-                        </w:rPr>
-                        <w:t> </w:t>
-                      </w:r>
-                    </w:p>
-                    <w:p>
-                      <w:pPr>
-                        <w:pStyle w:val="NormalWeb"/>
-                        <w:spacing w:before="0" w:beforeAutospacing="0" w:after="0" w:afterAutospacing="0"/>
-                        <w:rPr>
-                          <w:rFonts w:ascii="Calibri" w:hAnsi="Calibri" w:cs="Calibri"/>
-                        </w:rPr>
-                      </w:pPr>
-                    </w:p>
-                    <w:p>
-                      <w:pPr>
-                        <w:pStyle w:val="NormalWeb"/>
-                        <w:spacing w:before="0" w:beforeAutospacing="0" w:after="0" w:afterAutospacing="0"/>
-                        <w:rPr>
-                          <w:rFonts w:ascii="Calibri" w:hAnsi="Calibri" w:cs="Calibri"/>
-                        </w:rPr>
-                      </w:pPr>
-                    </w:p>
-                    <w:p>
-                      <w:pPr>
-                        <w:pStyle w:val="NormalWeb"/>
-                        <w:spacing w:before="0" w:beforeAutospacing="0" w:after="0" w:afterAutospacing="0"/>
-                        <w:rPr>
-                          <w:rFonts w:ascii="Calibri" w:hAnsi="Calibri" w:cs="Calibri"/>
-                        </w:rPr>
-                      </w:pPr>
-                    </w:p>
-                    <w:p>
-                      <w:pPr>
-                        <w:pStyle w:val="NormalWeb"/>
-                        <w:spacing w:before="0" w:beforeAutospacing="0" w:after="0" w:afterAutospacing="0"/>
-                        <w:rPr>
-                          <w:rFonts w:ascii="Calibri" w:hAnsi="Calibri" w:cs="Calibri"/>
-                        </w:rPr>
-                      </w:pPr>
-                    </w:p>
-                    <w:p>
-                      <w:pPr>
-                        <w:pStyle w:val="NormalWeb"/>
-                        <w:spacing w:before="0" w:beforeAutospacing="0" w:after="0" w:afterAutospacing="0"/>
-                        <w:rPr>
-                          <w:rFonts w:ascii="Calibri" w:hAnsi="Calibri" w:cs="Calibri"/>
-                        </w:rPr>
-                      </w:pPr>
-                    </w:p>
-                    <w:p>
-                      <w:pPr>
-                        <w:pStyle w:val="NormalWeb"/>
-                        <w:spacing w:before="0" w:beforeAutospacing="0" w:after="0" w:afterAutospacing="0"/>
-                        <w:rPr>
-                          <w:rFonts w:ascii="Calibri" w:hAnsi="Calibri" w:cs="Calibri"/>
-                        </w:rPr>
-                      </w:pPr>
-                      <w:r>
-                        <w:rPr>
-                          <w:rFonts w:ascii="Calibri" w:hAnsi="Calibri" w:cs="Calibri"/>
-                        </w:rPr>
-                        <w:t>*or would like it removed sooner</w:t>
-                      </w:r>
-                    </w:p>
-                    <w:p>
-                      <w:pPr>
-                        <w:rPr>
-                          <w14:textOutline w14:w="9525" w14:cap="rnd" w14:cmpd="sng" w14:algn="ctr">
-                            <w14:noFill/>
-                            <w14:prstDash w14:val="solid"/>
-                            <w14:bevel/>
-                          </w14:textOutline>
-                        </w:rPr>
-                      </w:pPr>
-                    </w:p>
-                  </w:txbxContent>
-                </v:textbox>
-              </v:shape>
             </w:pict>
           </mc:Fallback>
         </mc:AlternateContent>

</xml_diff>